<commit_message>
Content Models and description
</commit_message>
<xml_diff>
--- a/Specs/Teaching Tool.docx
+++ b/Specs/Teaching Tool.docx
@@ -6,267 +6,284 @@
       <w:r>
         <w:t>Teaching Tool - Content Creation Steps</w:t>
       </w:r>
+    </w:p>
+    <w:p>
+      <w:r>
+        <w:t>Pre Process</w:t>
+      </w:r>
+    </w:p>
+    <w:p>
+      <w:pPr>
+        <w:pStyle w:val="ListParagraph"/>
+        <w:numPr>
+          <w:ilvl w:val="0"/>
+          <w:numId w:val="2"/>
+        </w:numPr>
+      </w:pPr>
+      <w:r>
+        <w:t xml:space="preserve">Establish </w:t>
+      </w:r>
+      <w:r>
+        <w:t>Tech Term Definition in Database</w:t>
+      </w:r>
+    </w:p>
+    <w:p>
+      <w:r>
+        <w:t>Process</w:t>
+      </w:r>
+    </w:p>
+    <w:p>
+      <w:pPr>
+        <w:pStyle w:val="ListParagraph"/>
+        <w:numPr>
+          <w:ilvl w:val="0"/>
+          <w:numId w:val="1"/>
+        </w:numPr>
+      </w:pPr>
+      <w:r>
+        <w:t>Input</w:t>
+      </w:r>
+      <w:r>
+        <w:t xml:space="preserve"> </w:t>
+      </w:r>
+      <w:r>
+        <w:rPr>
+          <w:rStyle w:val="SubtleReference"/>
+        </w:rPr>
+        <w:t xml:space="preserve">Seed </w:t>
+      </w:r>
+      <w:r>
+        <w:rPr>
+          <w:rStyle w:val="SubtleReference"/>
+        </w:rPr>
+        <w:t>keyword</w:t>
+      </w:r>
+      <w:r>
+        <w:t xml:space="preserve"> from </w:t>
+      </w:r>
+      <w:r>
+        <w:rPr>
+          <w:rStyle w:val="SubtleReference"/>
+        </w:rPr>
+        <w:t>t</w:t>
+      </w:r>
+      <w:r>
+        <w:rPr>
+          <w:rStyle w:val="SubtleReference"/>
+        </w:rPr>
+        <w:t>apNotion Dictionary</w:t>
+      </w:r>
+      <w:r>
+        <w:t>.  Ex: “e-mail”</w:t>
+      </w:r>
+    </w:p>
+    <w:p>
+      <w:pPr>
+        <w:pStyle w:val="ListParagraph"/>
+        <w:numPr>
+          <w:ilvl w:val="0"/>
+          <w:numId w:val="1"/>
+        </w:numPr>
+      </w:pPr>
+      <w:r>
+        <w:t>Find definitions of keyword from Sources:</w:t>
+      </w:r>
+    </w:p>
+    <w:p>
+      <w:pPr>
+        <w:pStyle w:val="ListParagraph"/>
+        <w:numPr>
+          <w:ilvl w:val="1"/>
+          <w:numId w:val="1"/>
+        </w:numPr>
+      </w:pPr>
+      <w:proofErr w:type="spellStart"/>
+      <w:r>
+        <w:t>Webopedia</w:t>
+      </w:r>
+      <w:proofErr w:type="spellEnd"/>
+    </w:p>
+    <w:p>
+      <w:pPr>
+        <w:pStyle w:val="ListParagraph"/>
+        <w:numPr>
+          <w:ilvl w:val="1"/>
+          <w:numId w:val="1"/>
+        </w:numPr>
+      </w:pPr>
+      <w:proofErr w:type="spellStart"/>
+      <w:r>
+        <w:t>Oed</w:t>
+      </w:r>
+      <w:proofErr w:type="spellEnd"/>
+    </w:p>
+    <w:p>
+      <w:pPr>
+        <w:pStyle w:val="ListParagraph"/>
+        <w:numPr>
+          <w:ilvl w:val="1"/>
+          <w:numId w:val="1"/>
+        </w:numPr>
+      </w:pPr>
+      <w:r>
+        <w:t>Merriam Webster</w:t>
+      </w:r>
+    </w:p>
+    <w:p>
+      <w:pPr>
+        <w:pStyle w:val="ListParagraph"/>
+        <w:numPr>
+          <w:ilvl w:val="1"/>
+          <w:numId w:val="1"/>
+        </w:numPr>
+      </w:pPr>
+      <w:r>
+        <w:t>Wiki</w:t>
+      </w:r>
+    </w:p>
+    <w:p>
+      <w:pPr>
+        <w:pStyle w:val="ListParagraph"/>
+        <w:numPr>
+          <w:ilvl w:val="1"/>
+          <w:numId w:val="1"/>
+        </w:numPr>
+      </w:pPr>
+      <w:proofErr w:type="spellStart"/>
+      <w:r>
+        <w:t>Wordnet</w:t>
+      </w:r>
+      <w:proofErr w:type="spellEnd"/>
+    </w:p>
+    <w:p>
+      <w:pPr>
+        <w:pStyle w:val="ListParagraph"/>
+        <w:numPr>
+          <w:ilvl w:val="1"/>
+          <w:numId w:val="1"/>
+        </w:numPr>
+      </w:pPr>
+      <w:r>
+        <w:t>Wolfram</w:t>
+      </w:r>
+    </w:p>
+    <w:p>
+      <w:pPr>
+        <w:pStyle w:val="ListParagraph"/>
+        <w:numPr>
+          <w:ilvl w:val="1"/>
+          <w:numId w:val="1"/>
+        </w:numPr>
+      </w:pPr>
+      <w:r>
+        <w:t>Freebase</w:t>
+      </w:r>
+    </w:p>
+    <w:p>
+      <w:pPr>
+        <w:pStyle w:val="ListParagraph"/>
+        <w:numPr>
+          <w:ilvl w:val="1"/>
+          <w:numId w:val="1"/>
+        </w:numPr>
+      </w:pPr>
+      <w:r>
+        <w:t>Techterms.com</w:t>
+      </w:r>
+    </w:p>
+    <w:p>
+      <w:pPr>
+        <w:pStyle w:val="ListParagraph"/>
+        <w:numPr>
+          <w:ilvl w:val="1"/>
+          <w:numId w:val="1"/>
+        </w:numPr>
+      </w:pPr>
+      <w:r>
+        <w:t>Dictionary.com</w:t>
+      </w:r>
+    </w:p>
+    <w:p>
+      <w:pPr>
+        <w:pStyle w:val="ListParagraph"/>
+        <w:numPr>
+          <w:ilvl w:val="0"/>
+          <w:numId w:val="1"/>
+        </w:numPr>
+      </w:pPr>
+      <w:r>
+        <w:t xml:space="preserve">Check for definitions that are = (exactly).  Discard those that are the same </w:t>
+      </w:r>
+    </w:p>
+    <w:p>
+      <w:pPr>
+        <w:pStyle w:val="ListParagraph"/>
+        <w:numPr>
+          <w:ilvl w:val="0"/>
+          <w:numId w:val="1"/>
+        </w:numPr>
+      </w:pPr>
+      <w:r>
+        <w:t xml:space="preserve">Feed a combination of </w:t>
+      </w:r>
+      <w:r>
+        <w:rPr>
+          <w:rStyle w:val="SubtleReference"/>
+        </w:rPr>
+        <w:t>definitions</w:t>
+      </w:r>
+      <w:r>
+        <w:t xml:space="preserve"> (every combination</w:t>
+      </w:r>
+      <w:r>
+        <w:t>*</w:t>
+      </w:r>
+      <w:r>
+        <w:rPr>
+          <w:rFonts w:eastAsia="ＭＳ ゴシック"/>
+          <w:color w:val="000000"/>
+        </w:rPr>
+        <w:t>)</w:t>
+      </w:r>
+      <w:r>
+        <w:rPr>
+          <w:rFonts w:eastAsia="ＭＳ ゴシック"/>
+          <w:color w:val="000000"/>
+        </w:rPr>
+        <w:t xml:space="preserve"> into </w:t>
+      </w:r>
+      <w:proofErr w:type="spellStart"/>
+      <w:r>
+        <w:rPr>
+          <w:rFonts w:eastAsia="ＭＳ ゴシック"/>
+          <w:color w:val="000000"/>
+        </w:rPr>
+        <w:t>ai</w:t>
+      </w:r>
+      <w:proofErr w:type="spellEnd"/>
+      <w:r>
+        <w:rPr>
+          <w:rFonts w:eastAsia="ＭＳ ゴシック"/>
+          <w:color w:val="000000"/>
+        </w:rPr>
+        <w:t>-one</w:t>
+      </w:r>
+      <w:r>
+        <w:rPr>
+          <w:rFonts w:eastAsia="ＭＳ ゴシック"/>
+          <w:color w:val="000000"/>
+        </w:rPr>
+        <w:t xml:space="preserve"> (keyword extractor</w:t>
+      </w:r>
+      <w:r>
+        <w:rPr>
+          <w:rFonts w:eastAsia="ＭＳ ゴシック"/>
+          <w:color w:val="000000"/>
+        </w:rPr>
+        <w:t>)</w:t>
+      </w:r>
       <w:bookmarkStart w:id="0" w:name="_GoBack"/>
       <w:bookmarkEnd w:id="0"/>
-    </w:p>
-    <w:p>
-      <w:r>
-        <w:t>Pre Process</w:t>
-      </w:r>
-    </w:p>
-    <w:p>
-      <w:pPr>
-        <w:pStyle w:val="ListParagraph"/>
-        <w:numPr>
-          <w:ilvl w:val="0"/>
-          <w:numId w:val="2"/>
-        </w:numPr>
-      </w:pPr>
-      <w:r>
-        <w:t>Tech Term Definitions in Database</w:t>
-      </w:r>
-    </w:p>
-    <w:p>
-      <w:r>
-        <w:t>Process</w:t>
-      </w:r>
-    </w:p>
-    <w:p>
-      <w:pPr>
-        <w:pStyle w:val="ListParagraph"/>
-        <w:numPr>
-          <w:ilvl w:val="0"/>
-          <w:numId w:val="1"/>
-        </w:numPr>
-      </w:pPr>
-      <w:r>
-        <w:t xml:space="preserve">Establish </w:t>
-      </w:r>
-      <w:r>
-        <w:rPr>
-          <w:rStyle w:val="SubtleReference"/>
-        </w:rPr>
-        <w:t xml:space="preserve">Seed </w:t>
-      </w:r>
-      <w:r>
-        <w:rPr>
-          <w:rStyle w:val="SubtleReference"/>
-        </w:rPr>
-        <w:t>keyword</w:t>
-      </w:r>
-      <w:r>
-        <w:t xml:space="preserve"> from </w:t>
-      </w:r>
-      <w:r>
-        <w:rPr>
-          <w:rStyle w:val="SubtleReference"/>
-        </w:rPr>
-        <w:t>t</w:t>
-      </w:r>
-      <w:r>
-        <w:rPr>
-          <w:rStyle w:val="SubtleReference"/>
-        </w:rPr>
-        <w:t>apNotion Dictionary</w:t>
-      </w:r>
-      <w:r>
-        <w:t>.  Ex: “e-mail”</w:t>
-      </w:r>
-    </w:p>
-    <w:p>
-      <w:pPr>
-        <w:pStyle w:val="ListParagraph"/>
-        <w:numPr>
-          <w:ilvl w:val="0"/>
-          <w:numId w:val="1"/>
-        </w:numPr>
-      </w:pPr>
-      <w:r>
-        <w:t>Find definitions of keyword from Sources:</w:t>
-      </w:r>
-    </w:p>
-    <w:p>
-      <w:pPr>
-        <w:pStyle w:val="ListParagraph"/>
-        <w:numPr>
-          <w:ilvl w:val="1"/>
-          <w:numId w:val="1"/>
-        </w:numPr>
-      </w:pPr>
-      <w:proofErr w:type="spellStart"/>
-      <w:r>
-        <w:t>Webopedia</w:t>
-      </w:r>
-      <w:proofErr w:type="spellEnd"/>
-    </w:p>
-    <w:p>
-      <w:pPr>
-        <w:pStyle w:val="ListParagraph"/>
-        <w:numPr>
-          <w:ilvl w:val="1"/>
-          <w:numId w:val="1"/>
-        </w:numPr>
-      </w:pPr>
-      <w:proofErr w:type="spellStart"/>
-      <w:r>
-        <w:t>Oed</w:t>
-      </w:r>
-      <w:proofErr w:type="spellEnd"/>
-    </w:p>
-    <w:p>
-      <w:pPr>
-        <w:pStyle w:val="ListParagraph"/>
-        <w:numPr>
-          <w:ilvl w:val="1"/>
-          <w:numId w:val="1"/>
-        </w:numPr>
-      </w:pPr>
-      <w:r>
-        <w:t>Merriam Webster</w:t>
-      </w:r>
-    </w:p>
-    <w:p>
-      <w:pPr>
-        <w:pStyle w:val="ListParagraph"/>
-        <w:numPr>
-          <w:ilvl w:val="1"/>
-          <w:numId w:val="1"/>
-        </w:numPr>
-      </w:pPr>
-      <w:r>
-        <w:t>Wiki</w:t>
-      </w:r>
-    </w:p>
-    <w:p>
-      <w:pPr>
-        <w:pStyle w:val="ListParagraph"/>
-        <w:numPr>
-          <w:ilvl w:val="1"/>
-          <w:numId w:val="1"/>
-        </w:numPr>
-      </w:pPr>
-      <w:proofErr w:type="spellStart"/>
-      <w:r>
-        <w:t>Wordnet</w:t>
-      </w:r>
-      <w:proofErr w:type="spellEnd"/>
-    </w:p>
-    <w:p>
-      <w:pPr>
-        <w:pStyle w:val="ListParagraph"/>
-        <w:numPr>
-          <w:ilvl w:val="1"/>
-          <w:numId w:val="1"/>
-        </w:numPr>
-      </w:pPr>
-      <w:r>
-        <w:t xml:space="preserve">             </w:t>
-      </w:r>
-      <w:r>
-        <w:t>Wolfram</w:t>
-      </w:r>
-    </w:p>
-    <w:p>
-      <w:pPr>
-        <w:pStyle w:val="ListParagraph"/>
-        <w:numPr>
-          <w:ilvl w:val="1"/>
-          <w:numId w:val="1"/>
-        </w:numPr>
-      </w:pPr>
-      <w:r>
-        <w:t>Freebase</w:t>
-      </w:r>
-    </w:p>
-    <w:p>
-      <w:pPr>
-        <w:pStyle w:val="ListParagraph"/>
-        <w:numPr>
-          <w:ilvl w:val="1"/>
-          <w:numId w:val="1"/>
-        </w:numPr>
-      </w:pPr>
-      <w:r>
-        <w:t>Techterms.com</w:t>
-      </w:r>
-    </w:p>
-    <w:p>
-      <w:pPr>
-        <w:pStyle w:val="ListParagraph"/>
-        <w:numPr>
-          <w:ilvl w:val="1"/>
-          <w:numId w:val="1"/>
-        </w:numPr>
-      </w:pPr>
-      <w:r>
-        <w:t>Dictionary.com</w:t>
-      </w:r>
-    </w:p>
-    <w:p>
-      <w:pPr>
-        <w:pStyle w:val="ListParagraph"/>
-        <w:numPr>
-          <w:ilvl w:val="0"/>
-          <w:numId w:val="1"/>
-        </w:numPr>
-      </w:pPr>
-      <w:r>
-        <w:t xml:space="preserve">Check for definitions that are = (exactly).  Discard those that are the same </w:t>
-      </w:r>
-    </w:p>
-    <w:p>
-      <w:pPr>
-        <w:pStyle w:val="ListParagraph"/>
-        <w:numPr>
-          <w:ilvl w:val="0"/>
-          <w:numId w:val="1"/>
-        </w:numPr>
-      </w:pPr>
-      <w:r>
-        <w:t xml:space="preserve">Feed a combination of </w:t>
-      </w:r>
-      <w:r>
-        <w:rPr>
-          <w:rStyle w:val="SubtleReference"/>
-        </w:rPr>
-        <w:t>definitions</w:t>
-      </w:r>
-      <w:r>
-        <w:t xml:space="preserve"> (every combination</w:t>
-      </w:r>
-      <w:r>
-        <w:t>*</w:t>
-      </w:r>
-      <w:r>
-        <w:rPr>
-          <w:rFonts w:eastAsia="ＭＳ ゴシック"/>
-          <w:color w:val="000000"/>
-        </w:rPr>
-        <w:t>)</w:t>
-      </w:r>
-      <w:r>
-        <w:rPr>
-          <w:rFonts w:eastAsia="ＭＳ ゴシック"/>
-          <w:color w:val="000000"/>
-        </w:rPr>
-        <w:t xml:space="preserve"> into </w:t>
-      </w:r>
-      <w:proofErr w:type="spellStart"/>
-      <w:r>
-        <w:rPr>
-          <w:rFonts w:eastAsia="ＭＳ ゴシック"/>
-          <w:color w:val="000000"/>
-        </w:rPr>
-        <w:t>ai</w:t>
-      </w:r>
-      <w:proofErr w:type="spellEnd"/>
-      <w:r>
-        <w:rPr>
-          <w:rFonts w:eastAsia="ＭＳ ゴシック"/>
-          <w:color w:val="000000"/>
-        </w:rPr>
-        <w:t>-one</w:t>
-      </w:r>
     </w:p>
     <w:p>
       <w:pPr>
@@ -770,6 +787,119 @@
   <w:abstractNum w:abstractNumId="1">
     <w:nsid w:val="3CC63778"/>
     <w:multiLevelType w:val="multilevel"/>
+    <w:tmpl w:val="C3984E84"/>
+    <w:lvl w:ilvl="0">
+      <w:start w:val="1"/>
+      <w:numFmt w:val="decimal"/>
+      <w:lvlText w:val="%1."/>
+      <w:lvlJc w:val="left"/>
+      <w:pPr>
+        <w:ind w:left="720" w:hanging="360"/>
+      </w:pPr>
+      <w:rPr>
+        <w:rFonts w:hint="default"/>
+      </w:rPr>
+    </w:lvl>
+    <w:lvl w:ilvl="1">
+      <w:start w:val="1"/>
+      <w:numFmt w:val="decimal"/>
+      <w:lvlText w:val="%2."/>
+      <w:lvlJc w:val="left"/>
+      <w:pPr>
+        <w:ind w:left="1440" w:hanging="360"/>
+      </w:pPr>
+      <w:rPr>
+        <w:rFonts w:hint="default"/>
+      </w:rPr>
+    </w:lvl>
+    <w:lvl w:ilvl="2">
+      <w:start w:val="1"/>
+      <w:numFmt w:val="lowerRoman"/>
+      <w:lvlText w:val="%3."/>
+      <w:lvlJc w:val="right"/>
+      <w:pPr>
+        <w:ind w:left="2160" w:hanging="180"/>
+      </w:pPr>
+      <w:rPr>
+        <w:rFonts w:hint="default"/>
+      </w:rPr>
+    </w:lvl>
+    <w:lvl w:ilvl="3">
+      <w:start w:val="1"/>
+      <w:numFmt w:val="decimal"/>
+      <w:lvlText w:val="%4."/>
+      <w:lvlJc w:val="left"/>
+      <w:pPr>
+        <w:ind w:left="2880" w:hanging="360"/>
+      </w:pPr>
+      <w:rPr>
+        <w:rFonts w:hint="default"/>
+      </w:rPr>
+    </w:lvl>
+    <w:lvl w:ilvl="4">
+      <w:start w:val="1"/>
+      <w:numFmt w:val="lowerLetter"/>
+      <w:lvlText w:val="%5."/>
+      <w:lvlJc w:val="left"/>
+      <w:pPr>
+        <w:ind w:left="3600" w:hanging="360"/>
+      </w:pPr>
+      <w:rPr>
+        <w:rFonts w:hint="default"/>
+      </w:rPr>
+    </w:lvl>
+    <w:lvl w:ilvl="5">
+      <w:start w:val="1"/>
+      <w:numFmt w:val="lowerRoman"/>
+      <w:lvlText w:val="%6."/>
+      <w:lvlJc w:val="right"/>
+      <w:pPr>
+        <w:ind w:left="4320" w:hanging="180"/>
+      </w:pPr>
+      <w:rPr>
+        <w:rFonts w:hint="default"/>
+      </w:rPr>
+    </w:lvl>
+    <w:lvl w:ilvl="6">
+      <w:start w:val="1"/>
+      <w:numFmt w:val="decimal"/>
+      <w:lvlText w:val="%7."/>
+      <w:lvlJc w:val="left"/>
+      <w:pPr>
+        <w:ind w:left="5040" w:hanging="360"/>
+      </w:pPr>
+      <w:rPr>
+        <w:rFonts w:hint="default"/>
+      </w:rPr>
+    </w:lvl>
+    <w:lvl w:ilvl="7">
+      <w:start w:val="1"/>
+      <w:numFmt w:val="lowerLetter"/>
+      <w:lvlText w:val="%8."/>
+      <w:lvlJc w:val="left"/>
+      <w:pPr>
+        <w:ind w:left="5760" w:hanging="360"/>
+      </w:pPr>
+      <w:rPr>
+        <w:rFonts w:hint="default"/>
+      </w:rPr>
+    </w:lvl>
+    <w:lvl w:ilvl="8">
+      <w:start w:val="1"/>
+      <w:numFmt w:val="lowerRoman"/>
+      <w:lvlText w:val="%9."/>
+      <w:lvlJc w:val="right"/>
+      <w:pPr>
+        <w:ind w:left="6480" w:hanging="180"/>
+      </w:pPr>
+      <w:rPr>
+        <w:rFonts w:hint="default"/>
+      </w:rPr>
+    </w:lvl>
+  </w:abstractNum>
+  <w:abstractNum w:abstractNumId="2">
+    <w:nsid w:val="461256CE"/>
+    <w:multiLevelType w:val="multilevel"/>
     <w:tmpl w:val="70FE3C9A"/>
     <w:lvl w:ilvl="0">
       <w:start w:val="1"/>
@@ -885,6 +1015,9 @@
   </w:num>
   <w:num w:numId="2">
     <w:abstractNumId w:val="0"/>
+  </w:num>
+  <w:num w:numId="3">
+    <w:abstractNumId w:val="2"/>
   </w:num>
 </w:numbering>
 </file>
@@ -1716,7 +1849,7 @@
 </file>
 
 <file path=customXml/itemProps1.xml><?xml version="1.0" encoding="utf-8"?>
-<ds:datastoreItem xmlns:ds="http://schemas.openxmlformats.org/officeDocument/2006/customXml" ds:itemID="{E7E64651-B85B-1C49-AAE6-C76D3C43C04B}">
+<ds:datastoreItem xmlns:ds="http://schemas.openxmlformats.org/officeDocument/2006/customXml" ds:itemID="{3ADC75D2-75D0-B346-8AEF-31A87508B888}">
   <ds:schemaRefs>
     <ds:schemaRef ds:uri="http://schemas.openxmlformats.org/officeDocument/2006/bibliography"/>
   </ds:schemaRefs>

</xml_diff>